<commit_message>
Updated low level System Design
Updated the low level system design portion within the System Design
Document. Need to add diagrams and it should be completed for Spiral 2.
</commit_message>
<xml_diff>
--- a/documents/Spiral2/SystemDesignDocument.docx
+++ b/documents/Spiral2/SystemDesignDocument.docx
@@ -471,13 +471,7 @@
         <w:rPr>
           <w:rFonts w:ascii="Consolas" w:eastAsia="Consolas" w:hAnsi="Consolas" w:cs="Consolas"/>
         </w:rPr>
-        <w:t>System Requ</w:t>
-      </w:r>
-      <w:r>
-        <w:rPr>
-          <w:rFonts w:ascii="Consolas" w:eastAsia="Consolas" w:hAnsi="Consolas" w:cs="Consolas"/>
-        </w:rPr>
-        <w:t>irements Specifications document</w:t>
+        <w:t>System Requirements Specifications document</w:t>
       </w:r>
     </w:p>
     <w:p>
@@ -517,13 +511,7 @@
         <w:rPr>
           <w:rFonts w:ascii="Consolas" w:eastAsia="Consolas" w:hAnsi="Consolas" w:cs="Consolas"/>
         </w:rPr>
-        <w:t xml:space="preserve">Author: Team </w:t>
-      </w:r>
-      <w:r>
-        <w:rPr>
-          <w:rFonts w:ascii="Consolas" w:eastAsia="Consolas" w:hAnsi="Consolas" w:cs="Consolas"/>
-        </w:rPr>
-        <w:t>XENO</w:t>
+        <w:t>Author: Team XENO</w:t>
       </w:r>
     </w:p>
     <w:p>
@@ -543,13 +531,7 @@
         <w:rPr>
           <w:rFonts w:ascii="Consolas" w:eastAsia="Consolas" w:hAnsi="Consolas" w:cs="Consolas"/>
         </w:rPr>
-        <w:t xml:space="preserve">Date: </w:t>
-      </w:r>
-      <w:r>
-        <w:rPr>
-          <w:rFonts w:ascii="Consolas" w:eastAsia="Consolas" w:hAnsi="Consolas" w:cs="Consolas"/>
-        </w:rPr>
-        <w:t>2 March 2015</w:t>
+        <w:t>Date: 2 March 2015</w:t>
       </w:r>
     </w:p>
     <w:p>
@@ -656,115 +638,415 @@
         <w:rPr>
           <w:rFonts w:ascii="Consolas" w:eastAsia="Consolas" w:hAnsi="Consolas" w:cs="Consolas"/>
         </w:rPr>
+        <w:t xml:space="preserve">The XENO application will be built using </w:t>
+      </w:r>
+      <w:r>
+        <w:rPr>
+          <w:rFonts w:ascii="Consolas" w:eastAsia="Consolas" w:hAnsi="Consolas" w:cs="Consolas"/>
+        </w:rPr>
+        <w:t xml:space="preserve">the Python Flask </w:t>
+      </w:r>
+      <w:r>
+        <w:rPr>
+          <w:rFonts w:ascii="Consolas" w:eastAsia="Consolas" w:hAnsi="Consolas" w:cs="Consolas"/>
+        </w:rPr>
+        <w:t xml:space="preserve">framework. The basic components of </w:t>
+      </w:r>
+      <w:r>
+        <w:rPr>
+          <w:rFonts w:ascii="Consolas" w:eastAsia="Consolas" w:hAnsi="Consolas" w:cs="Consolas"/>
+        </w:rPr>
+        <w:t>the</w:t>
+      </w:r>
+      <w:r>
+        <w:rPr>
+          <w:rFonts w:ascii="Consolas" w:eastAsia="Consolas" w:hAnsi="Consolas" w:cs="Consolas"/>
+        </w:rPr>
+        <w:t xml:space="preserve"> framework include Models, Views, and Templates which follow the Model View Controller architecture.</w:t>
+      </w:r>
+    </w:p>
+    <w:p>
+      <w:pPr>
+        <w:pStyle w:val="normal0"/>
+      </w:pPr>
+    </w:p>
+    <w:p>
+      <w:pPr>
+        <w:pStyle w:val="normal0"/>
+      </w:pPr>
+      <w:r>
+        <w:rPr>
+          <w:rFonts w:ascii="Consolas" w:eastAsia="Consolas" w:hAnsi="Consolas" w:cs="Consolas"/>
+        </w:rPr>
+        <w:t xml:space="preserve">The model layer consists of </w:t>
+      </w:r>
+      <w:r>
+        <w:rPr>
+          <w:rFonts w:ascii="Consolas" w:eastAsia="Consolas" w:hAnsi="Consolas" w:cs="Consolas"/>
+        </w:rPr>
+        <w:t>functions</w:t>
+      </w:r>
+      <w:r>
+        <w:rPr>
+          <w:rFonts w:ascii="Consolas" w:eastAsia="Consolas" w:hAnsi="Consolas" w:cs="Consolas"/>
+        </w:rPr>
+        <w:t xml:space="preserve">, each of which will refer to a specific table in MariaDB. All the data used in our application will be presented by a model object, with attributes from our database. The model </w:t>
+      </w:r>
+      <w:r>
+        <w:rPr>
+          <w:rFonts w:ascii="Consolas" w:eastAsia="Consolas" w:hAnsi="Consolas" w:cs="Consolas"/>
+        </w:rPr>
+        <w:t>functions</w:t>
+      </w:r>
+      <w:r>
+        <w:rPr>
+          <w:rFonts w:ascii="Consolas" w:eastAsia="Consolas" w:hAnsi="Consolas" w:cs="Consolas"/>
+        </w:rPr>
+        <w:t xml:space="preserve"> will define car data and user data. The model object will be mapped to a database whether or not it is a car or user.</w:t>
+      </w:r>
+    </w:p>
+    <w:p>
+      <w:pPr>
+        <w:pStyle w:val="normal0"/>
+      </w:pPr>
+    </w:p>
+    <w:p>
+      <w:pPr>
+        <w:pStyle w:val="normal0"/>
+        <w:rPr>
+          <w:rFonts w:ascii="Consolas" w:eastAsia="Consolas" w:hAnsi="Consolas" w:cs="Consolas"/>
+        </w:rPr>
+      </w:pPr>
+      <w:r>
+        <w:rPr>
+          <w:rFonts w:ascii="Consolas" w:eastAsia="Consolas" w:hAnsi="Consolas" w:cs="Consolas"/>
+        </w:rPr>
+        <w:t>Templates are pages that are tailored to what the user is supposed to view</w:t>
+      </w:r>
+      <w:r>
+        <w:rPr>
+          <w:rFonts w:ascii="Consolas" w:eastAsia="Consolas" w:hAnsi="Consolas" w:cs="Consolas"/>
+        </w:rPr>
+        <w:t xml:space="preserve"> </w:t>
+      </w:r>
+      <w:r>
+        <w:rPr>
+          <w:rFonts w:ascii="Consolas" w:eastAsia="Consolas" w:hAnsi="Consolas" w:cs="Consolas"/>
+        </w:rPr>
+        <w:t xml:space="preserve">and allow </w:t>
+      </w:r>
+      <w:r>
+        <w:rPr>
+          <w:rFonts w:ascii="Consolas" w:eastAsia="Consolas" w:hAnsi="Consolas" w:cs="Consolas"/>
+        </w:rPr>
+        <w:t xml:space="preserve">the reuse of HTML, CSS, and JavaScript </w:t>
+      </w:r>
+      <w:r>
+        <w:rPr>
+          <w:rFonts w:ascii="Consolas" w:eastAsia="Consolas" w:hAnsi="Consolas" w:cs="Consolas"/>
+        </w:rPr>
+        <w:t>without duplication</w:t>
+      </w:r>
+      <w:r>
+        <w:rPr>
+          <w:rFonts w:ascii="Consolas" w:eastAsia="Consolas" w:hAnsi="Consolas" w:cs="Consolas"/>
+        </w:rPr>
+        <w:t xml:space="preserve">. </w:t>
+      </w:r>
+      <w:r>
+        <w:rPr>
+          <w:rFonts w:ascii="Consolas" w:eastAsia="Consolas" w:hAnsi="Consolas" w:cs="Consolas"/>
+        </w:rPr>
+        <w:t xml:space="preserve">There is a </w:t>
+      </w:r>
+      <w:r>
+        <w:rPr>
+          <w:rFonts w:ascii="Consolas" w:eastAsia="Consolas" w:hAnsi="Consolas" w:cs="Consolas"/>
+        </w:rPr>
+        <w:t xml:space="preserve">single </w:t>
+      </w:r>
+      <w:r>
+        <w:rPr>
+          <w:rFonts w:ascii="Consolas" w:eastAsia="Consolas" w:hAnsi="Consolas" w:cs="Consolas"/>
+        </w:rPr>
+        <w:t xml:space="preserve">template </w:t>
+      </w:r>
+      <w:r>
+        <w:rPr>
+          <w:rFonts w:ascii="Consolas" w:eastAsia="Consolas" w:hAnsi="Consolas" w:cs="Consolas"/>
+        </w:rPr>
+        <w:t xml:space="preserve">(that consists of HTML, CSS, and JavaScript) </w:t>
+      </w:r>
+      <w:r>
+        <w:rPr>
+          <w:rFonts w:ascii="Consolas" w:eastAsia="Consolas" w:hAnsi="Consolas" w:cs="Consolas"/>
+        </w:rPr>
+        <w:t xml:space="preserve">for </w:t>
+      </w:r>
+      <w:r>
+        <w:rPr>
+          <w:rFonts w:ascii="Consolas" w:eastAsia="Consolas" w:hAnsi="Consolas" w:cs="Consolas"/>
+        </w:rPr>
+        <w:t xml:space="preserve">the </w:t>
+      </w:r>
+      <w:r>
+        <w:rPr>
+          <w:rFonts w:ascii="Consolas" w:eastAsia="Consolas" w:hAnsi="Consolas" w:cs="Consolas"/>
+        </w:rPr>
+        <w:t xml:space="preserve">parts of the website that remain </w:t>
+      </w:r>
+      <w:r>
+        <w:rPr>
+          <w:rFonts w:ascii="Consolas" w:eastAsia="Consolas" w:hAnsi="Consolas" w:cs="Consolas"/>
+        </w:rPr>
+        <w:t>the same</w:t>
+      </w:r>
+      <w:r>
+        <w:rPr>
+          <w:rFonts w:ascii="Consolas" w:eastAsia="Consolas" w:hAnsi="Consolas" w:cs="Consolas"/>
+        </w:rPr>
+        <w:t xml:space="preserve"> through out the various pages</w:t>
+      </w:r>
+      <w:r>
+        <w:rPr>
+          <w:rFonts w:ascii="Consolas" w:eastAsia="Consolas" w:hAnsi="Consolas" w:cs="Consolas"/>
+        </w:rPr>
+        <w:t>, such as the menu bar. Using the Jinga2 templating language there is a special section defined w</w:t>
+      </w:r>
+      <w:r>
+        <w:rPr>
+          <w:rFonts w:ascii="Consolas" w:eastAsia="Consolas" w:hAnsi="Consolas" w:cs="Consolas"/>
+        </w:rPr>
+        <w:t>ithin the</w:t>
+      </w:r>
+      <w:r>
+        <w:rPr>
+          <w:rFonts w:ascii="Consolas" w:eastAsia="Consolas" w:hAnsi="Consolas" w:cs="Consolas"/>
+        </w:rPr>
+        <w:t xml:space="preserve"> template that allows other templates</w:t>
+      </w:r>
+      <w:r>
+        <w:rPr>
+          <w:rFonts w:ascii="Consolas" w:eastAsia="Consolas" w:hAnsi="Consolas" w:cs="Consolas"/>
+        </w:rPr>
+        <w:t>/pages</w:t>
+      </w:r>
+      <w:r>
+        <w:rPr>
+          <w:rFonts w:ascii="Consolas" w:eastAsia="Consolas" w:hAnsi="Consolas" w:cs="Consolas"/>
+        </w:rPr>
+        <w:t xml:space="preserve"> to extend it.</w:t>
+      </w:r>
+    </w:p>
+    <w:p>
+      <w:pPr>
+        <w:pStyle w:val="normal0"/>
+        <w:rPr>
+          <w:rFonts w:ascii="Consolas" w:eastAsia="Consolas" w:hAnsi="Consolas" w:cs="Consolas"/>
+        </w:rPr>
+      </w:pPr>
+    </w:p>
+    <w:p>
+      <w:pPr>
+        <w:pStyle w:val="normal0"/>
+      </w:pPr>
+      <w:r>
+        <w:rPr>
+          <w:rFonts w:ascii="Consolas" w:eastAsia="Consolas" w:hAnsi="Consolas" w:cs="Consolas"/>
+        </w:rPr>
+        <w:t>More information can be found in the User Interface Design Document.</w:t>
+      </w:r>
+    </w:p>
+    <w:p>
+      <w:pPr>
+        <w:pStyle w:val="normal0"/>
+      </w:pPr>
+    </w:p>
+    <w:p>
+      <w:pPr>
+        <w:pStyle w:val="normal0"/>
+      </w:pPr>
+      <w:r>
+        <w:rPr>
+          <w:rFonts w:ascii="Consolas" w:eastAsia="Consolas" w:hAnsi="Consolas" w:cs="Consolas"/>
+        </w:rPr>
+        <w:t xml:space="preserve">The views layer </w:t>
+      </w:r>
+      <w:r>
+        <w:rPr>
+          <w:rFonts w:ascii="Consolas" w:eastAsia="Consolas" w:hAnsi="Consolas" w:cs="Consolas"/>
+        </w:rPr>
+        <w:t xml:space="preserve">is a Flask function that </w:t>
+      </w:r>
+      <w:r>
+        <w:rPr>
+          <w:rFonts w:ascii="Consolas" w:eastAsia="Consolas" w:hAnsi="Consolas" w:cs="Consolas"/>
+        </w:rPr>
+        <w:t xml:space="preserve">will be a combination of both the models and templates layer. Our controller will take in the users request and populate a completed template to the user. For example, if a user searches for a certain car, it will interact with the model </w:t>
+      </w:r>
+      <w:r>
+        <w:rPr>
+          <w:rFonts w:ascii="Consolas" w:eastAsia="Consolas" w:hAnsi="Consolas" w:cs="Consolas"/>
+        </w:rPr>
+        <w:t>function</w:t>
+      </w:r>
+      <w:r>
+        <w:rPr>
+          <w:rFonts w:ascii="Consolas" w:eastAsia="Consolas" w:hAnsi="Consolas" w:cs="Consolas"/>
+        </w:rPr>
+        <w:t xml:space="preserve"> and will get a response back with data for the car, which will then allow the users to see the completed template with information on the car.</w:t>
+      </w:r>
+    </w:p>
+    <w:p>
+      <w:pPr>
+        <w:pStyle w:val="normal0"/>
+      </w:pPr>
+    </w:p>
+    <w:p>
+      <w:pPr>
+        <w:pStyle w:val="normal0"/>
+        <w:rPr>
+          <w:rFonts w:ascii="Consolas" w:eastAsia="Consolas" w:hAnsi="Consolas" w:cs="Consolas"/>
+          <w:b/>
+        </w:rPr>
+      </w:pPr>
+      <w:r>
+        <w:rPr>
+          <w:rFonts w:ascii="Consolas" w:eastAsia="Consolas" w:hAnsi="Consolas" w:cs="Consolas"/>
+          <w:b/>
+        </w:rPr>
+        <w:t>2.2 Decomposition Description</w:t>
+      </w:r>
+    </w:p>
+    <w:p>
+      <w:pPr>
+        <w:pStyle w:val="normal0"/>
+      </w:pPr>
+    </w:p>
+    <w:p>
+      <w:pPr>
+        <w:pStyle w:val="normal0"/>
+        <w:rPr>
+          <w:rFonts w:ascii="Consolas" w:eastAsia="Consolas" w:hAnsi="Consolas" w:cs="Consolas"/>
+        </w:rPr>
+      </w:pPr>
+      <w:r>
+        <w:rPr>
+          <w:rFonts w:ascii="Consolas" w:eastAsia="Consolas" w:hAnsi="Consolas" w:cs="Consolas"/>
+        </w:rPr>
+        <w:t>When the XENO application receives a request for a web page, the request will be routed through the Apache Web Server into the Flask application, or controller. This controller will route the URI through the registered views. If the view is not found it will redirect the user to the 404 page. If the view is found, it will access the template file</w:t>
+      </w:r>
+      <w:r>
+        <w:rPr>
+          <w:rFonts w:ascii="Consolas" w:eastAsia="Consolas" w:hAnsi="Consolas" w:cs="Consolas"/>
+        </w:rPr>
+        <w:t xml:space="preserve"> and any parent template files it extends, then any database calls required to substitute the model into the template (i.e. list of cars), and finally present the view to the user.</w:t>
+      </w:r>
+      <w:r>
+        <w:rPr>
+          <w:rFonts w:ascii="Consolas" w:eastAsia="Consolas" w:hAnsi="Consolas" w:cs="Consolas"/>
+        </w:rPr>
+        <w:t xml:space="preserve"> </w:t>
+      </w:r>
+    </w:p>
+    <w:p>
+      <w:pPr>
+        <w:pStyle w:val="normal0"/>
+        <w:rPr>
+          <w:rFonts w:ascii="Consolas" w:eastAsia="Consolas" w:hAnsi="Consolas" w:cs="Consolas"/>
+        </w:rPr>
+      </w:pPr>
+    </w:p>
+    <w:p>
+      <w:pPr>
+        <w:pStyle w:val="normal0"/>
+        <w:rPr>
+          <w:rFonts w:ascii="Consolas" w:eastAsia="Consolas" w:hAnsi="Consolas" w:cs="Consolas"/>
+        </w:rPr>
+      </w:pPr>
+      <w:r>
+        <w:rPr>
+          <w:rFonts w:ascii="Consolas" w:eastAsia="Consolas" w:hAnsi="Consolas" w:cs="Consolas"/>
+        </w:rPr>
+        <w:t>Access to the private pages, for which a user must be logged into access, are routed through the Flask framework’s Flask-Login module. This module provides the session management for users, i.e. sending cookies to users to maintain persistence of user validation and preferences.</w:t>
+      </w:r>
+    </w:p>
+    <w:p>
+      <w:pPr>
+        <w:pStyle w:val="normal0"/>
+        <w:rPr>
+          <w:rFonts w:ascii="Consolas" w:eastAsia="Consolas" w:hAnsi="Consolas" w:cs="Consolas"/>
+        </w:rPr>
+      </w:pPr>
+    </w:p>
+    <w:p>
+      <w:pPr>
+        <w:pStyle w:val="normal0"/>
+        <w:rPr>
+          <w:rFonts w:ascii="Consolas" w:eastAsia="Consolas" w:hAnsi="Consolas" w:cs="Consolas"/>
+        </w:rPr>
+      </w:pPr>
+      <w:r>
+        <w:rPr>
+          <w:rFonts w:ascii="Consolas" w:eastAsia="Consolas" w:hAnsi="Consolas" w:cs="Consolas"/>
+        </w:rPr>
+        <w:t xml:space="preserve">The main views in the XENO application are </w:t>
+      </w:r>
+      <w:r>
+        <w:rPr>
+          <w:rFonts w:ascii="Consolas" w:eastAsia="Consolas" w:hAnsi="Consolas" w:cs="Consolas"/>
+        </w:rPr>
+        <w:t xml:space="preserve">login, search, profile, account management, car management, car </w:t>
+      </w:r>
+      <w:r>
+        <w:rPr>
+          <w:rFonts w:ascii="Consolas" w:eastAsia="Consolas" w:hAnsi="Consolas" w:cs="Consolas"/>
+        </w:rPr>
+        <w:t>reservation</w:t>
+      </w:r>
+      <w:r>
+        <w:rPr>
+          <w:rFonts w:ascii="Consolas" w:eastAsia="Consolas" w:hAnsi="Consolas" w:cs="Consolas"/>
+        </w:rPr>
+        <w:t xml:space="preserve">, </w:t>
+      </w:r>
+      <w:r>
+        <w:rPr>
+          <w:rFonts w:ascii="Consolas" w:eastAsia="Consolas" w:hAnsi="Consolas" w:cs="Consolas"/>
+        </w:rPr>
+        <w:t xml:space="preserve">car maintenance, </w:t>
+      </w:r>
+      <w:r>
+        <w:rPr>
+          <w:rFonts w:ascii="Consolas" w:eastAsia="Consolas" w:hAnsi="Consolas" w:cs="Consolas"/>
+        </w:rPr>
         <w:lastRenderedPageBreak/>
-        <w:t>The XENO application will be built using a custom framework. The basic components of our framework include Models, Views, and Templates which follow the Model View Controller architecture.</w:t>
-      </w:r>
-    </w:p>
-    <w:p>
-      <w:pPr>
-        <w:pStyle w:val="normal0"/>
-      </w:pPr>
-    </w:p>
-    <w:p>
-      <w:pPr>
-        <w:pStyle w:val="normal0"/>
-      </w:pPr>
-      <w:r>
-        <w:rPr>
-          <w:rFonts w:ascii="Consolas" w:eastAsia="Consolas" w:hAnsi="Consolas" w:cs="Consolas"/>
-        </w:rPr>
-        <w:t>The model layer consists of classes, each of which will refer to a</w:t>
-      </w:r>
-      <w:r>
-        <w:rPr>
-          <w:rFonts w:ascii="Consolas" w:eastAsia="Consolas" w:hAnsi="Consolas" w:cs="Consolas"/>
-        </w:rPr>
-        <w:t xml:space="preserve"> specific table in MariaDB. All the data used in our application will be presented by a model object, with attributes from our database. The model classes will define car data and user data. The model object will be mapped to a database whether or not it i</w:t>
-      </w:r>
-      <w:r>
-        <w:rPr>
-          <w:rFonts w:ascii="Consolas" w:eastAsia="Consolas" w:hAnsi="Consolas" w:cs="Consolas"/>
-        </w:rPr>
-        <w:t>s a car or user.</w:t>
-      </w:r>
-    </w:p>
-    <w:p>
-      <w:pPr>
-        <w:pStyle w:val="normal0"/>
-      </w:pPr>
-    </w:p>
-    <w:p>
-      <w:pPr>
-        <w:pStyle w:val="normal0"/>
-      </w:pPr>
-      <w:r>
-        <w:rPr>
-          <w:rFonts w:ascii="Consolas" w:eastAsia="Consolas" w:hAnsi="Consolas" w:cs="Consolas"/>
-        </w:rPr>
-        <w:t>Templates are pages that are tailored to what the user is supposed to view. The pages will consist of HTML, CSS, Javascript, and other static files. More information can be found in the User Interface Design Document.</w:t>
-      </w:r>
-    </w:p>
-    <w:p>
-      <w:pPr>
-        <w:pStyle w:val="normal0"/>
-      </w:pPr>
-    </w:p>
-    <w:p>
-      <w:pPr>
-        <w:pStyle w:val="normal0"/>
-      </w:pPr>
-      <w:r>
-        <w:rPr>
-          <w:rFonts w:ascii="Consolas" w:eastAsia="Consolas" w:hAnsi="Consolas" w:cs="Consolas"/>
-        </w:rPr>
-        <w:t>The views layer will be a combination of both the models and templates layer. Our controller will take in the users request and populate a completed template to the user. For example, if a user searches for a certain car, it will interact with the model cl</w:t>
-      </w:r>
-      <w:r>
-        <w:rPr>
-          <w:rFonts w:ascii="Consolas" w:eastAsia="Consolas" w:hAnsi="Consolas" w:cs="Consolas"/>
-        </w:rPr>
-        <w:t>ass and will get a response back with data for the car, which will then allow the users to see the completed template with information on the car.</w:t>
-      </w:r>
-    </w:p>
-    <w:p>
-      <w:pPr>
-        <w:pStyle w:val="normal0"/>
-      </w:pPr>
-    </w:p>
-    <w:p>
-      <w:pPr>
-        <w:pStyle w:val="normal0"/>
-        <w:rPr>
-          <w:rFonts w:ascii="Consolas" w:eastAsia="Consolas" w:hAnsi="Consolas" w:cs="Consolas"/>
-          <w:b/>
-        </w:rPr>
-      </w:pPr>
-      <w:r>
-        <w:rPr>
-          <w:rFonts w:ascii="Consolas" w:eastAsia="Consolas" w:hAnsi="Consolas" w:cs="Consolas"/>
-          <w:b/>
-        </w:rPr>
-        <w:t>2.2</w:t>
-      </w:r>
-      <w:r>
-        <w:rPr>
-          <w:rFonts w:ascii="Consolas" w:eastAsia="Consolas" w:hAnsi="Consolas" w:cs="Consolas"/>
-          <w:b/>
-        </w:rPr>
-        <w:t xml:space="preserve"> </w:t>
-      </w:r>
-      <w:r>
-        <w:rPr>
-          <w:rFonts w:ascii="Consolas" w:eastAsia="Consolas" w:hAnsi="Consolas" w:cs="Consolas"/>
-          <w:b/>
-        </w:rPr>
-        <w:t>Decomposition Description</w:t>
-      </w:r>
-    </w:p>
-    <w:p>
-      <w:pPr>
-        <w:pStyle w:val="normal0"/>
-      </w:pPr>
+        <w:t>and Twitter integration.</w:t>
+      </w:r>
+      <w:r>
+        <w:rPr>
+          <w:rFonts w:ascii="Consolas" w:eastAsia="Consolas" w:hAnsi="Consolas" w:cs="Consolas"/>
+        </w:rPr>
+        <w:t xml:space="preserve"> For each view there is one or more template(s) and models from the database. For example, the login view has one template and one model that </w:t>
+      </w:r>
+      <w:r>
+        <w:rPr>
+          <w:rFonts w:ascii="Consolas" w:eastAsia="Consolas" w:hAnsi="Consolas" w:cs="Consolas"/>
+        </w:rPr>
+        <w:t>has</w:t>
+      </w:r>
+      <w:r>
+        <w:rPr>
+          <w:rFonts w:ascii="Consolas" w:eastAsia="Consolas" w:hAnsi="Consolas" w:cs="Consolas"/>
+        </w:rPr>
+        <w:t xml:space="preserve"> the fields presented to the user (username and password).</w:t>
+      </w:r>
+      <w:r>
+        <w:rPr>
+          <w:rFonts w:ascii="Consolas" w:eastAsia="Consolas" w:hAnsi="Consolas" w:cs="Consolas"/>
+        </w:rPr>
+        <w:t xml:space="preserve"> Another example is the </w:t>
+      </w:r>
       <w:bookmarkStart w:id="0" w:name="_GoBack"/>
       <w:bookmarkEnd w:id="0"/>
     </w:p>
@@ -785,43 +1067,146 @@
           <w:b/>
         </w:rPr>
       </w:pPr>
-    </w:p>
-    <w:p>
-      <w:pPr>
-        <w:pStyle w:val="normal0"/>
+      <w:r>
         <w:rPr>
           <w:rFonts w:ascii="Consolas" w:eastAsia="Consolas" w:hAnsi="Consolas" w:cs="Consolas"/>
           <w:b/>
         </w:rPr>
-      </w:pPr>
+        <w:t>3. Persistent Data Design</w:t>
+      </w:r>
       <w:r>
         <w:rPr>
           <w:rFonts w:ascii="Consolas" w:eastAsia="Consolas" w:hAnsi="Consolas" w:cs="Consolas"/>
           <w:b/>
         </w:rPr>
-        <w:t>3</w:t>
-      </w:r>
-      <w:r>
+        <w:br/>
+      </w:r>
+    </w:p>
+    <w:p>
+      <w:pPr>
+        <w:pStyle w:val="normal0"/>
         <w:rPr>
           <w:rFonts w:ascii="Consolas" w:eastAsia="Consolas" w:hAnsi="Consolas" w:cs="Consolas"/>
           <w:b/>
         </w:rPr>
-        <w:t xml:space="preserve">. </w:t>
-      </w:r>
+      </w:pPr>
       <w:r>
         <w:rPr>
           <w:rFonts w:ascii="Consolas" w:eastAsia="Consolas" w:hAnsi="Consolas" w:cs="Consolas"/>
           <w:b/>
         </w:rPr>
-        <w:t>Persistent Data Design</w:t>
-      </w:r>
-      <w:r>
+        <w:t>3.1 Database Description</w:t>
+      </w:r>
+    </w:p>
+    <w:p>
+      <w:pPr>
+        <w:pStyle w:val="normal0"/>
         <w:rPr>
           <w:rFonts w:ascii="Consolas" w:eastAsia="Consolas" w:hAnsi="Consolas" w:cs="Consolas"/>
           <w:b/>
         </w:rPr>
-        <w:br/>
-      </w:r>
+      </w:pPr>
+    </w:p>
+    <w:p>
+      <w:pPr>
+        <w:pStyle w:val="normal0"/>
+        <w:rPr>
+          <w:rFonts w:ascii="Consolas" w:eastAsia="Consolas" w:hAnsi="Consolas" w:cs="Consolas"/>
+        </w:rPr>
+      </w:pPr>
+      <w:r>
+        <w:rPr>
+          <w:rFonts w:ascii="Consolas" w:eastAsia="Consolas" w:hAnsi="Consolas" w:cs="Consolas"/>
+        </w:rPr>
+        <w:t>The XENO application utilizes the free and open-source MariaDB database to provide data persistence. An entity-relationship diagram of the XENO database schema can be found below. As seen in the diagram, the database is normalized and optimized specifically for the XENO application based on various factors, such as access specifications (read vs. write for fields).</w:t>
+      </w:r>
+      <w:r>
+        <w:rPr>
+          <w:rFonts w:ascii="Consolas" w:eastAsia="Consolas" w:hAnsi="Consolas" w:cs="Consolas"/>
+        </w:rPr>
+        <w:t xml:space="preserve"> The XENO team also developed a custom abstraction class on top of the Python MySQL library </w:t>
+      </w:r>
+      <w:r>
+        <w:rPr>
+          <w:rFonts w:ascii="Consolas" w:eastAsia="Consolas" w:hAnsi="Consolas" w:cs="Consolas"/>
+        </w:rPr>
+        <w:t>to simplify database operati</w:t>
+      </w:r>
+      <w:r>
+        <w:rPr>
+          <w:rFonts w:ascii="Consolas" w:eastAsia="Consolas" w:hAnsi="Consolas" w:cs="Consolas"/>
+        </w:rPr>
+        <w:t>ons and reduce code d</w:t>
+      </w:r>
+      <w:r>
+        <w:rPr>
+          <w:rFonts w:ascii="Consolas" w:eastAsia="Consolas" w:hAnsi="Consolas" w:cs="Consolas"/>
+        </w:rPr>
+        <w:t>uplication.</w:t>
+      </w:r>
+    </w:p>
+    <w:p>
+      <w:pPr>
+        <w:pStyle w:val="normal0"/>
+      </w:pPr>
+      <w:r>
+        <w:rPr>
+          <w:noProof/>
+        </w:rPr>
+        <w:drawing>
+          <wp:inline distT="0" distB="0" distL="0" distR="0" wp14:anchorId="0AFDB3C7" wp14:editId="6F510F6E">
+            <wp:extent cx="5943600" cy="4759792"/>
+            <wp:effectExtent l="0" t="0" r="0" b="0"/>
+            <wp:docPr id="15" name="Picture 1"/>
+            <wp:cNvGraphicFramePr>
+              <a:graphicFrameLocks xmlns:a="http://schemas.openxmlformats.org/drawingml/2006/main" noChangeAspect="1"/>
+            </wp:cNvGraphicFramePr>
+            <a:graphic xmlns:a="http://schemas.openxmlformats.org/drawingml/2006/main">
+              <a:graphicData uri="http://schemas.openxmlformats.org/drawingml/2006/picture">
+                <pic:pic xmlns:pic="http://schemas.openxmlformats.org/drawingml/2006/picture">
+                  <pic:nvPicPr>
+                    <pic:cNvPr id="0" name="Picture 1"/>
+                    <pic:cNvPicPr>
+                      <a:picLocks noChangeAspect="1" noChangeArrowheads="1"/>
+                    </pic:cNvPicPr>
+                  </pic:nvPicPr>
+                  <pic:blipFill>
+                    <a:blip r:embed="rId9">
+                      <a:extLst>
+                        <a:ext uri="{28A0092B-C50C-407E-A947-70E740481C1C}">
+                          <a14:useLocalDpi xmlns:a14="http://schemas.microsoft.com/office/drawing/2010/main" val="0"/>
+                        </a:ext>
+                      </a:extLst>
+                    </a:blip>
+                    <a:srcRect/>
+                    <a:stretch>
+                      <a:fillRect/>
+                    </a:stretch>
+                  </pic:blipFill>
+                  <pic:spPr bwMode="auto">
+                    <a:xfrm>
+                      <a:off x="0" y="0"/>
+                      <a:ext cx="5943600" cy="4759792"/>
+                    </a:xfrm>
+                    <a:prstGeom prst="rect">
+                      <a:avLst/>
+                    </a:prstGeom>
+                    <a:noFill/>
+                    <a:ln>
+                      <a:noFill/>
+                    </a:ln>
+                  </pic:spPr>
+                </pic:pic>
+              </a:graphicData>
+            </a:graphic>
+          </wp:inline>
+        </w:drawing>
+      </w:r>
+    </w:p>
+    <w:p>
+      <w:pPr>
+        <w:pStyle w:val="normal0"/>
+      </w:pPr>
     </w:p>
     <w:p>
       <w:pPr>
@@ -832,93 +1217,51 @@
           <w:rFonts w:ascii="Consolas" w:eastAsia="Consolas" w:hAnsi="Consolas" w:cs="Consolas"/>
           <w:b/>
         </w:rPr>
-        <w:t>3</w:t>
-      </w:r>
+        <w:t>4. Requirements Matrix</w:t>
+      </w:r>
+    </w:p>
+    <w:p>
+      <w:pPr>
+        <w:pStyle w:val="normal0"/>
+      </w:pPr>
+    </w:p>
+    <w:p>
+      <w:pPr>
+        <w:pStyle w:val="normal0"/>
+      </w:pPr>
+      <w:r>
+        <w:rPr>
+          <w:rFonts w:ascii="Consolas" w:eastAsia="Consolas" w:hAnsi="Consolas" w:cs="Consolas"/>
+        </w:rPr>
+        <w:t>Please refer to the System Requirements Specifications for details regarding the corresponding use cases.</w:t>
+      </w:r>
+    </w:p>
+    <w:p>
+      <w:pPr>
+        <w:pStyle w:val="normal0"/>
+      </w:pPr>
+    </w:p>
+    <w:p>
+      <w:pPr>
+        <w:pStyle w:val="normal0"/>
+        <w:jc w:val="center"/>
+      </w:pPr>
+      <w:r>
+        <w:rPr>
+          <w:rFonts w:ascii="Consolas" w:eastAsia="Consolas" w:hAnsi="Consolas" w:cs="Consolas"/>
+        </w:rPr>
+        <w:t>XENO Requirements Matrix</w:t>
+      </w:r>
+    </w:p>
+    <w:p>
+      <w:pPr>
+        <w:pStyle w:val="normal0"/>
+      </w:pPr>
       <w:r>
         <w:rPr>
           <w:rFonts w:ascii="Consolas" w:eastAsia="Consolas" w:hAnsi="Consolas" w:cs="Consolas"/>
           <w:b/>
         </w:rPr>
-        <w:t xml:space="preserve">.1 </w:t>
-      </w:r>
-      <w:r>
-        <w:rPr>
-          <w:rFonts w:ascii="Consolas" w:eastAsia="Consolas" w:hAnsi="Consolas" w:cs="Consolas"/>
-          <w:b/>
-        </w:rPr>
-        <w:t>Database Descriptions</w:t>
-      </w:r>
-    </w:p>
-    <w:p>
-      <w:pPr>
-        <w:pStyle w:val="normal0"/>
-      </w:pPr>
-    </w:p>
-    <w:p>
-      <w:pPr>
-        <w:pStyle w:val="normal0"/>
-      </w:pPr>
-    </w:p>
-    <w:p>
-      <w:pPr>
-        <w:pStyle w:val="normal0"/>
-      </w:pPr>
-      <w:r>
-        <w:rPr>
-          <w:rFonts w:ascii="Consolas" w:eastAsia="Consolas" w:hAnsi="Consolas" w:cs="Consolas"/>
-          <w:b/>
-        </w:rPr>
-        <w:t>4. Requirements Matrix</w:t>
-      </w:r>
-    </w:p>
-    <w:p>
-      <w:pPr>
-        <w:pStyle w:val="normal0"/>
-      </w:pPr>
-    </w:p>
-    <w:p>
-      <w:pPr>
-        <w:pStyle w:val="normal0"/>
-      </w:pPr>
-      <w:r>
-        <w:rPr>
-          <w:rFonts w:ascii="Consolas" w:eastAsia="Consolas" w:hAnsi="Consolas" w:cs="Consolas"/>
-        </w:rPr>
-        <w:t>Please refer to the System Requirements Specifications for details regarding the c</w:t>
-      </w:r>
-      <w:r>
-        <w:rPr>
-          <w:rFonts w:ascii="Consolas" w:eastAsia="Consolas" w:hAnsi="Consolas" w:cs="Consolas"/>
-        </w:rPr>
-        <w:t>orresponding use cases.</w:t>
-      </w:r>
-    </w:p>
-    <w:p>
-      <w:pPr>
-        <w:pStyle w:val="normal0"/>
-      </w:pPr>
-    </w:p>
-    <w:p>
-      <w:pPr>
-        <w:pStyle w:val="normal0"/>
-        <w:jc w:val="center"/>
-      </w:pPr>
-      <w:r>
-        <w:rPr>
-          <w:rFonts w:ascii="Consolas" w:eastAsia="Consolas" w:hAnsi="Consolas" w:cs="Consolas"/>
-        </w:rPr>
-        <w:t>XENO Requirements Matrix</w:t>
-      </w:r>
-    </w:p>
-    <w:p>
-      <w:pPr>
-        <w:pStyle w:val="normal0"/>
-      </w:pPr>
-      <w:r>
-        <w:rPr>
-          <w:rFonts w:ascii="Consolas" w:eastAsia="Consolas" w:hAnsi="Consolas" w:cs="Consolas"/>
-          <w:b/>
-        </w:rPr>
         <w:t>Search Car: Use Case #1</w:t>
       </w:r>
     </w:p>
@@ -930,7 +1273,6 @@
         <w:rPr>
           <w:noProof/>
         </w:rPr>
-        <w:lastRenderedPageBreak/>
         <w:drawing>
           <wp:inline distT="0" distB="0" distL="0" distR="0" wp14:anchorId="2565EF1C" wp14:editId="5292CA68">
             <wp:extent cx="5895975" cy="1781175"/>
@@ -945,7 +1287,7 @@
                     <pic:cNvPicPr preferRelativeResize="0"/>
                   </pic:nvPicPr>
                   <pic:blipFill>
-                    <a:blip r:embed="rId9"/>
+                    <a:blip r:embed="rId10"/>
                     <a:srcRect/>
                     <a:stretch>
                       <a:fillRect/>
@@ -1002,7 +1344,7 @@
                     <pic:cNvPicPr preferRelativeResize="0"/>
                   </pic:nvPicPr>
                   <pic:blipFill>
-                    <a:blip r:embed="rId10"/>
+                    <a:blip r:embed="rId11"/>
                     <a:srcRect/>
                     <a:stretch>
                       <a:fillRect/>
@@ -1064,7 +1406,7 @@
                     <pic:cNvPicPr preferRelativeResize="0"/>
                   </pic:nvPicPr>
                   <pic:blipFill>
-                    <a:blip r:embed="rId11"/>
+                    <a:blip r:embed="rId12"/>
                     <a:srcRect/>
                     <a:stretch>
                       <a:fillRect/>
@@ -1107,6 +1449,7 @@
         <w:rPr>
           <w:noProof/>
         </w:rPr>
+        <w:lastRenderedPageBreak/>
         <w:drawing>
           <wp:inline distT="0" distB="0" distL="0" distR="0" wp14:anchorId="3C4ABF83" wp14:editId="1AA1D511">
             <wp:extent cx="5895975" cy="1771650"/>
@@ -1121,7 +1464,7 @@
                     <pic:cNvPicPr preferRelativeResize="0"/>
                   </pic:nvPicPr>
                   <pic:blipFill>
-                    <a:blip r:embed="rId12"/>
+                    <a:blip r:embed="rId13"/>
                     <a:srcRect/>
                     <a:stretch>
                       <a:fillRect/>
@@ -1153,7 +1496,6 @@
           <w:rFonts w:ascii="Consolas" w:eastAsia="Consolas" w:hAnsi="Consolas" w:cs="Consolas"/>
           <w:b/>
         </w:rPr>
-        <w:lastRenderedPageBreak/>
         <w:t>Add Car: Use Case #5</w:t>
       </w:r>
     </w:p>
@@ -1179,7 +1521,7 @@
                     <pic:cNvPicPr preferRelativeResize="0"/>
                   </pic:nvPicPr>
                   <pic:blipFill>
-                    <a:blip r:embed="rId13"/>
+                    <a:blip r:embed="rId14"/>
                     <a:srcRect/>
                     <a:stretch>
                       <a:fillRect/>
@@ -1236,7 +1578,7 @@
                     <pic:cNvPicPr preferRelativeResize="0"/>
                   </pic:nvPicPr>
                   <pic:blipFill>
-                    <a:blip r:embed="rId14"/>
+                    <a:blip r:embed="rId15"/>
                     <a:srcRect/>
                     <a:stretch>
                       <a:fillRect/>
@@ -1303,7 +1645,7 @@
                     <pic:cNvPicPr preferRelativeResize="0"/>
                   </pic:nvPicPr>
                   <pic:blipFill>
-                    <a:blip r:embed="rId15"/>
+                    <a:blip r:embed="rId16"/>
                     <a:srcRect/>
                     <a:stretch>
                       <a:fillRect/>
@@ -1335,6 +1677,7 @@
           <w:rFonts w:ascii="Consolas" w:eastAsia="Consolas" w:hAnsi="Consolas" w:cs="Consolas"/>
           <w:b/>
         </w:rPr>
+        <w:lastRenderedPageBreak/>
         <w:t>Suspend/Ban Account: Use Case #8</w:t>
       </w:r>
     </w:p>
@@ -1346,7 +1689,6 @@
         <w:rPr>
           <w:noProof/>
         </w:rPr>
-        <w:lastRenderedPageBreak/>
         <w:drawing>
           <wp:inline distT="0" distB="0" distL="0" distR="0" wp14:anchorId="69A4EB79" wp14:editId="76EA7146">
             <wp:extent cx="5915025" cy="1790700"/>
@@ -1361,7 +1703,7 @@
                     <pic:cNvPicPr preferRelativeResize="0"/>
                   </pic:nvPicPr>
                   <pic:blipFill>
-                    <a:blip r:embed="rId15"/>
+                    <a:blip r:embed="rId16"/>
                     <a:srcRect/>
                     <a:stretch>
                       <a:fillRect/>
@@ -1418,7 +1760,7 @@
                     <pic:cNvPicPr preferRelativeResize="0"/>
                   </pic:nvPicPr>
                   <pic:blipFill>
-                    <a:blip r:embed="rId14"/>
+                    <a:blip r:embed="rId15"/>
                     <a:srcRect/>
                     <a:stretch>
                       <a:fillRect/>
@@ -1475,7 +1817,7 @@
                     <pic:cNvPicPr preferRelativeResize="0"/>
                   </pic:nvPicPr>
                   <pic:blipFill>
-                    <a:blip r:embed="rId16"/>
+                    <a:blip r:embed="rId17"/>
                     <a:srcRect/>
                     <a:stretch>
                       <a:fillRect/>
@@ -1543,7 +1885,7 @@
                     <pic:cNvPicPr preferRelativeResize="0"/>
                   </pic:nvPicPr>
                   <pic:blipFill>
-                    <a:blip r:embed="rId14"/>
+                    <a:blip r:embed="rId15"/>
                     <a:srcRect/>
                     <a:stretch>
                       <a:fillRect/>
@@ -1600,7 +1942,7 @@
                     <pic:cNvPicPr preferRelativeResize="0"/>
                   </pic:nvPicPr>
                   <pic:blipFill>
-                    <a:blip r:embed="rId17"/>
+                    <a:blip r:embed="rId18"/>
                     <a:srcRect/>
                     <a:stretch>
                       <a:fillRect/>
@@ -1657,7 +1999,7 @@
                     <pic:cNvPicPr preferRelativeResize="0"/>
                   </pic:nvPicPr>
                   <pic:blipFill>
-                    <a:blip r:embed="rId18"/>
+                    <a:blip r:embed="rId19"/>
                     <a:srcRect/>
                     <a:stretch>
                       <a:fillRect/>
@@ -1725,21 +2067,7 @@
           <w:rFonts w:ascii="Consolas" w:eastAsia="Consolas" w:hAnsi="Consolas" w:cs="Consolas"/>
           <w:sz w:val="22"/>
         </w:rPr>
-        <w:t>The contractor, XENO, has met with customer Shawn Squire on February 13, 2015 to discuss what web application XENO will be creating. During the meeting, both parties agreed on what must be done an</w:t>
-      </w:r>
-      <w:r>
-        <w:rPr>
-          <w:rFonts w:ascii="Consolas" w:eastAsia="Consolas" w:hAnsi="Consolas" w:cs="Consolas"/>
-          <w:sz w:val="22"/>
-        </w:rPr>
-        <w:t>d have informed one another about the procedure that must take place in the event there is a change to the document. In the event where there must be changes made to the document, XENO will email Shawn Squire with a draft of the modified document immediate</w:t>
-      </w:r>
-      <w:r>
-        <w:rPr>
-          <w:rFonts w:ascii="Consolas" w:eastAsia="Consolas" w:hAnsi="Consolas" w:cs="Consolas"/>
-          <w:sz w:val="22"/>
-        </w:rPr>
-        <w:t xml:space="preserve">ly, asking for approval. </w:t>
+        <w:t xml:space="preserve">The contractor, XENO, has met with customer Shawn Squire on February 13, 2015 to discuss what web application XENO will be creating. During the meeting, both parties agreed on what must be done and have informed one another about the procedure that must take place in the event there is a change to the document. In the event where there must be changes made to the document, XENO will email Shawn Squire with a draft of the modified document immediately, asking for approval. </w:t>
       </w:r>
     </w:p>
     <w:p>
@@ -1805,14 +2133,7 @@
           <w:rFonts w:ascii="Consolas" w:eastAsia="Consolas" w:hAnsi="Consolas" w:cs="Consolas"/>
           <w:sz w:val="22"/>
         </w:rPr>
-        <w:t>Comments:____________________</w:t>
-      </w:r>
-      <w:r>
-        <w:rPr>
-          <w:rFonts w:ascii="Consolas" w:eastAsia="Consolas" w:hAnsi="Consolas" w:cs="Consolas"/>
-          <w:sz w:val="22"/>
-        </w:rPr>
-        <w:t>_________________________________________________________________________________________________________________________</w:t>
+        <w:t>Comments:_____________________________________________________________________________________________________________________________________________</w:t>
       </w:r>
     </w:p>
     <w:p>
@@ -1931,14 +2252,7 @@
           <w:rFonts w:ascii="Consolas" w:eastAsia="Consolas" w:hAnsi="Consolas" w:cs="Consolas"/>
           <w:sz w:val="22"/>
         </w:rPr>
-        <w:t>Comments:_______________________________________________________________________________________________</w:t>
-      </w:r>
-      <w:r>
-        <w:rPr>
-          <w:rFonts w:ascii="Consolas" w:eastAsia="Consolas" w:hAnsi="Consolas" w:cs="Consolas"/>
-          <w:sz w:val="22"/>
-        </w:rPr>
-        <w:t>______________________________________________</w:t>
+        <w:t>Comments:_____________________________________________________________________________________________________________________________________________</w:t>
       </w:r>
     </w:p>
     <w:p>
@@ -1991,14 +2305,7 @@
           <w:rFonts w:ascii="Consolas" w:eastAsia="Consolas" w:hAnsi="Consolas" w:cs="Consolas"/>
           <w:sz w:val="22"/>
         </w:rPr>
-        <w:t>Comments:_________________________</w:t>
-      </w:r>
-      <w:r>
-        <w:rPr>
-          <w:rFonts w:ascii="Consolas" w:eastAsia="Consolas" w:hAnsi="Consolas" w:cs="Consolas"/>
-          <w:sz w:val="22"/>
-        </w:rPr>
-        <w:t>____________________________________________________________________________________________________________________</w:t>
+        <w:t>Comments:_____________________________________________________________________________________________________________________________________________</w:t>
       </w:r>
     </w:p>
     <w:p>
@@ -2039,14 +2346,7 @@
           <w:rFonts w:ascii="Consolas" w:eastAsia="Consolas" w:hAnsi="Consolas" w:cs="Consolas"/>
           <w:sz w:val="22"/>
         </w:rPr>
-        <w:t>Date:_______________________________________</w:t>
-      </w:r>
-      <w:r>
-        <w:rPr>
-          <w:rFonts w:ascii="Consolas" w:eastAsia="Consolas" w:hAnsi="Consolas" w:cs="Consolas"/>
-          <w:sz w:val="22"/>
-        </w:rPr>
-        <w:t>_______________________________</w:t>
+        <w:t>Date:______________________________________________________________________</w:t>
       </w:r>
     </w:p>
     <w:p>
@@ -2087,14 +2387,7 @@
           <w:rFonts w:ascii="Consolas" w:eastAsia="Consolas" w:hAnsi="Consolas" w:cs="Consolas"/>
           <w:sz w:val="22"/>
         </w:rPr>
-        <w:t>Signature:_____________________________________________</w:t>
-      </w:r>
-      <w:r>
-        <w:rPr>
-          <w:rFonts w:ascii="Consolas" w:eastAsia="Consolas" w:hAnsi="Consolas" w:cs="Consolas"/>
-          <w:sz w:val="22"/>
-        </w:rPr>
-        <w:t>____________________</w:t>
+        <w:t>Signature:_________________________________________________________________</w:t>
       </w:r>
     </w:p>
     <w:p>
@@ -2118,15 +2411,50 @@
           <w:rFonts w:ascii="Consolas" w:eastAsia="Consolas" w:hAnsi="Consolas" w:cs="Consolas"/>
           <w:sz w:val="22"/>
         </w:rPr>
+        <w:t>Comments:___________________________________________________________________________________________________________________________________________</w:t>
+      </w:r>
+      <w:r>
+        <w:t>__</w:t>
+      </w:r>
+      <w:r>
+        <w:br w:type="page"/>
+      </w:r>
+    </w:p>
+    <w:p>
+      <w:pPr>
+        <w:pStyle w:val="normal0"/>
+      </w:pPr>
+      <w:r>
+        <w:rPr>
+          <w:rFonts w:ascii="Consolas" w:eastAsia="Consolas" w:hAnsi="Consolas" w:cs="Consolas"/>
+          <w:b/>
+          <w:sz w:val="22"/>
+        </w:rPr>
         <w:lastRenderedPageBreak/>
-        <w:t>Comments:___________________________________________________________________________________________________________________________________________</w:t>
-      </w:r>
-      <w:r>
-        <w:t>__</w:t>
-      </w:r>
-      <w:r>
-        <w:br w:type="page"/>
-      </w:r>
+        <w:t>Appendix B – Team Review Sign-off</w:t>
+      </w:r>
+    </w:p>
+    <w:p>
+      <w:pPr>
+        <w:pStyle w:val="normal0"/>
+      </w:pPr>
+    </w:p>
+    <w:p>
+      <w:pPr>
+        <w:pStyle w:val="normal0"/>
+      </w:pPr>
+      <w:r>
+        <w:rPr>
+          <w:rFonts w:ascii="Consolas" w:eastAsia="Consolas" w:hAnsi="Consolas" w:cs="Consolas"/>
+          <w:sz w:val="22"/>
+        </w:rPr>
+        <w:t>As of 3/2/2015, all group members of XENO have reviewed the System Requirements Specifications (SRS) document and all have agreed the content and format of this document is correct. This document has been tailored to meet the client’s necessities for an online web application which will offer an online exotic car rental service to VIP customers.</w:t>
+      </w:r>
+    </w:p>
+    <w:p>
+      <w:pPr>
+        <w:pStyle w:val="normal0"/>
+      </w:pPr>
     </w:p>
     <w:p>
       <w:pPr>
@@ -2138,57 +2466,6 @@
           <w:b/>
           <w:sz w:val="22"/>
         </w:rPr>
-        <w:lastRenderedPageBreak/>
-        <w:t>Appendi</w:t>
-      </w:r>
-      <w:r>
-        <w:rPr>
-          <w:rFonts w:ascii="Consolas" w:eastAsia="Consolas" w:hAnsi="Consolas" w:cs="Consolas"/>
-          <w:b/>
-          <w:sz w:val="22"/>
-        </w:rPr>
-        <w:t>x B – Team Review Sign-off</w:t>
-      </w:r>
-    </w:p>
-    <w:p>
-      <w:pPr>
-        <w:pStyle w:val="normal0"/>
-      </w:pPr>
-    </w:p>
-    <w:p>
-      <w:pPr>
-        <w:pStyle w:val="normal0"/>
-      </w:pPr>
-      <w:r>
-        <w:rPr>
-          <w:rFonts w:ascii="Consolas" w:eastAsia="Consolas" w:hAnsi="Consolas" w:cs="Consolas"/>
-          <w:sz w:val="22"/>
-        </w:rPr>
-        <w:t>As of 3/2/2015, all group members of XENO have reviewed the System Requirements Specifications (SRS) document and all have agreed the content and format of this document is correct. This document has been tailored to meet the cl</w:t>
-      </w:r>
-      <w:r>
-        <w:rPr>
-          <w:rFonts w:ascii="Consolas" w:eastAsia="Consolas" w:hAnsi="Consolas" w:cs="Consolas"/>
-          <w:sz w:val="22"/>
-        </w:rPr>
-        <w:t>ient’s necessities for an online web application which will offer an online exotic car rental service to VIP customers.</w:t>
-      </w:r>
-    </w:p>
-    <w:p>
-      <w:pPr>
-        <w:pStyle w:val="normal0"/>
-      </w:pPr>
-    </w:p>
-    <w:p>
-      <w:pPr>
-        <w:pStyle w:val="normal0"/>
-      </w:pPr>
-      <w:r>
-        <w:rPr>
-          <w:rFonts w:ascii="Consolas" w:eastAsia="Consolas" w:hAnsi="Consolas" w:cs="Consolas"/>
-          <w:b/>
-          <w:sz w:val="22"/>
-        </w:rPr>
         <w:t>Team: XENO</w:t>
       </w:r>
     </w:p>
@@ -2237,14 +2514,7 @@
           <w:rFonts w:ascii="Consolas" w:eastAsia="Consolas" w:hAnsi="Consolas" w:cs="Consolas"/>
           <w:sz w:val="22"/>
         </w:rPr>
-        <w:t>Comments:___________________________________________________________________________________________________________________________________________</w:t>
-      </w:r>
-      <w:r>
-        <w:rPr>
-          <w:rFonts w:ascii="Consolas" w:eastAsia="Consolas" w:hAnsi="Consolas" w:cs="Consolas"/>
-          <w:sz w:val="22"/>
-        </w:rPr>
-        <w:t>__</w:t>
+        <w:t>Comments:_____________________________________________________________________________________________________________________________________________</w:t>
       </w:r>
     </w:p>
     <w:p>
@@ -2273,14 +2543,7 @@
           <w:rFonts w:ascii="Consolas" w:eastAsia="Consolas" w:hAnsi="Consolas" w:cs="Consolas"/>
           <w:sz w:val="22"/>
         </w:rPr>
-        <w:t>Signature:_</w:t>
-      </w:r>
-      <w:r>
-        <w:rPr>
-          <w:rFonts w:ascii="Consolas" w:eastAsia="Consolas" w:hAnsi="Consolas" w:cs="Consolas"/>
-          <w:sz w:val="22"/>
-        </w:rPr>
-        <w:t>________________________________________________________________</w:t>
+        <w:t>Signature:_________________________________________________________________</w:t>
       </w:r>
     </w:p>
     <w:p>
@@ -2304,14 +2567,7 @@
           <w:rFonts w:ascii="Consolas" w:eastAsia="Consolas" w:hAnsi="Consolas" w:cs="Consolas"/>
           <w:sz w:val="22"/>
         </w:rPr>
-        <w:t>Comments:__________________________________________________________________________________________________________</w:t>
-      </w:r>
-      <w:r>
-        <w:rPr>
-          <w:rFonts w:ascii="Consolas" w:eastAsia="Consolas" w:hAnsi="Consolas" w:cs="Consolas"/>
-          <w:sz w:val="22"/>
-        </w:rPr>
-        <w:t>___________________________________</w:t>
+        <w:t>Comments:_____________________________________________________________________________________________________________________________________________</w:t>
       </w:r>
     </w:p>
     <w:p>
@@ -2364,14 +2620,7 @@
           <w:rFonts w:ascii="Consolas" w:eastAsia="Consolas" w:hAnsi="Consolas" w:cs="Consolas"/>
           <w:sz w:val="22"/>
         </w:rPr>
-        <w:t>Comments:____________________________________</w:t>
-      </w:r>
-      <w:r>
-        <w:rPr>
-          <w:rFonts w:ascii="Consolas" w:eastAsia="Consolas" w:hAnsi="Consolas" w:cs="Consolas"/>
-          <w:sz w:val="22"/>
-        </w:rPr>
-        <w:t>_________________________________________________________________________________________________________</w:t>
+        <w:t>Comments:_____________________________________________________________________________________________________________________________________________</w:t>
       </w:r>
     </w:p>
     <w:p>
@@ -2412,14 +2661,7 @@
           <w:rFonts w:ascii="Consolas" w:eastAsia="Consolas" w:hAnsi="Consolas" w:cs="Consolas"/>
           <w:sz w:val="22"/>
         </w:rPr>
-        <w:t>Date:__________________________________________________</w:t>
-      </w:r>
-      <w:r>
-        <w:rPr>
-          <w:rFonts w:ascii="Consolas" w:eastAsia="Consolas" w:hAnsi="Consolas" w:cs="Consolas"/>
-          <w:sz w:val="22"/>
-        </w:rPr>
-        <w:t>____________________</w:t>
+        <w:t>Date:______________________________________________________________________</w:t>
       </w:r>
     </w:p>
     <w:p>
@@ -2460,14 +2702,7 @@
           <w:rFonts w:ascii="Consolas" w:eastAsia="Consolas" w:hAnsi="Consolas" w:cs="Consolas"/>
           <w:sz w:val="22"/>
         </w:rPr>
-        <w:t>Signature:________________________________________________________</w:t>
-      </w:r>
-      <w:r>
-        <w:rPr>
-          <w:rFonts w:ascii="Consolas" w:eastAsia="Consolas" w:hAnsi="Consolas" w:cs="Consolas"/>
-          <w:sz w:val="22"/>
-        </w:rPr>
-        <w:t>_________</w:t>
+        <w:t>Signature:_________________________________________________________________</w:t>
       </w:r>
     </w:p>
     <w:p>
@@ -2573,13 +2808,7 @@
         <w:rPr>
           <w:rFonts w:ascii="Consolas" w:eastAsia="Consolas" w:hAnsi="Consolas" w:cs="Consolas"/>
         </w:rPr>
-        <w:t>John Swank – Worked with Vesh on how the database will be set up and provided information on what model will be mapped to a database. Contribu</w:t>
-      </w:r>
-      <w:r>
-        <w:rPr>
-          <w:rFonts w:ascii="Consolas" w:eastAsia="Consolas" w:hAnsi="Consolas" w:cs="Consolas"/>
-        </w:rPr>
-        <w:t>ted work is around 10%.</w:t>
+        <w:t>John Swank – Worked with Vesh on how the database will be set up and provided information on what model will be mapped to a database. Contributed work is around 10%.</w:t>
       </w:r>
     </w:p>
     <w:p>
@@ -2611,20 +2840,26 @@
         <w:rPr>
           <w:rFonts w:ascii="Consolas" w:eastAsia="Consolas" w:hAnsi="Consolas" w:cs="Consolas"/>
         </w:rPr>
-        <w:t>Vesh Bhatt – Worked with John on how the database will be set up and provided information on what model wil</w:t>
-      </w:r>
-      <w:r>
-        <w:rPr>
-          <w:rFonts w:ascii="Consolas" w:eastAsia="Consolas" w:hAnsi="Consolas" w:cs="Consolas"/>
-        </w:rPr>
-        <w:t>l be mapped to a database. Contributed work is around 10%.</w:t>
+        <w:t xml:space="preserve">Vesh Bhatt – Worked with John on how the database will be set up and provided information on what model will be mapped to a database. </w:t>
+      </w:r>
+      <w:r>
+        <w:rPr>
+          <w:rFonts w:ascii="Consolas" w:eastAsia="Consolas" w:hAnsi="Consolas" w:cs="Consolas"/>
+        </w:rPr>
+        <w:t xml:space="preserve">Also documented the low level system design and diagrams. </w:t>
+      </w:r>
+      <w:r>
+        <w:rPr>
+          <w:rFonts w:ascii="Consolas" w:eastAsia="Consolas" w:hAnsi="Consolas" w:cs="Consolas"/>
+        </w:rPr>
+        <w:t>Contributed work is around 10%.</w:t>
       </w:r>
     </w:p>
     <w:sectPr>
-      <w:headerReference w:type="default" r:id="rId19"/>
-      <w:footerReference w:type="default" r:id="rId20"/>
-      <w:headerReference w:type="first" r:id="rId21"/>
-      <w:footerReference w:type="first" r:id="rId22"/>
+      <w:headerReference w:type="default" r:id="rId20"/>
+      <w:footerReference w:type="default" r:id="rId21"/>
+      <w:headerReference w:type="first" r:id="rId22"/>
+      <w:footerReference w:type="first" r:id="rId23"/>
       <w:pgSz w:w="12240" w:h="15840"/>
       <w:pgMar w:top="1440" w:right="1440" w:bottom="1440" w:left="1440" w:header="720" w:footer="720" w:gutter="0"/>
       <w:pgNumType w:start="1"/>
@@ -2674,7 +2909,7 @@
       <w:rPr>
         <w:noProof/>
       </w:rPr>
-      <w:t>3</w:t>
+      <w:t>4</w:t>
     </w:r>
     <w:r>
       <w:fldChar w:fldCharType="end"/>

</xml_diff>